<commit_message>
feat: FD1 filling up TOR, JESUS THANK YOU JESUS HALLELUJAH. we also changed the report template a bit, move BIBLE verse on the top and remove extra spacing
</commit_message>
<xml_diff>
--- a/КНТ-122_Онищенко_Варіант-19_Лаба.docx
+++ b/КНТ-122_Онищенко_Варіант-19_Лаба.docx
@@ -381,28 +381,6 @@
     </w:p>
     <w:p>
       <w:pPr>
-        <w:pStyle w:val="H2"/>
-      </w:pPr>
-      <w:r>
-        <w:lastRenderedPageBreak/>
-        <w:t>Завдання</w:t>
-      </w:r>
-    </w:p>
-    <w:p>
-      <w:pPr>
-        <w:pStyle w:val="P"/>
-      </w:pPr>
-    </w:p>
-    <w:p>
-      <w:pPr>
-        <w:pStyle w:val="H2"/>
-      </w:pPr>
-      <w:r>
-        <w:t>Висновки</w:t>
-      </w:r>
-    </w:p>
-    <w:p>
-      <w:pPr>
         <w:pStyle w:val="Quote"/>
         <w:rPr>
           <w:rFonts w:asciiTheme="minorHAnsi" w:hAnsiTheme="minorHAnsi"/>
@@ -415,6 +393,7 @@
           <w:i w:val="0"/>
           <w:iCs w:val="0"/>
         </w:rPr>
+        <w:lastRenderedPageBreak/>
         <w:t>Так бо БОГ</w:t>
       </w:r>
       <w:r>
@@ -461,14 +440,23 @@
     </w:p>
     <w:p>
       <w:pPr>
-        <w:rPr>
-          <w:lang w:val="en-US"/>
-        </w:rPr>
-      </w:pPr>
-    </w:p>
-    <w:p>
-      <w:r>
-        <w:t>Текст висновків</w:t>
+        <w:pStyle w:val="P"/>
+      </w:pPr>
+    </w:p>
+    <w:p>
+      <w:pPr>
+        <w:pStyle w:val="H2"/>
+      </w:pPr>
+      <w:r>
+        <w:t>Завдання</w:t>
+      </w:r>
+    </w:p>
+    <w:p>
+      <w:pPr>
+        <w:pStyle w:val="H2"/>
+      </w:pPr>
+      <w:r>
+        <w:t>Висновки</w:t>
       </w:r>
     </w:p>
     <w:sectPr>

</xml_diff>